<commit_message>
Fixed some problems with numbering of tables and figures
</commit_message>
<xml_diff>
--- a/custom-reference-doc.docx
+++ b/custom-reference-doc.docx
@@ -55,15 +55,7 @@
         <w:rPr>
           <w:rFonts w:cs="Calibri"/>
         </w:rPr>
-        <w:t xml:space="preserve"> Da</w:t>
-      </w:r>
-      <w:bookmarkStart w:id="0" w:name="_GoBack"/>
-      <w:bookmarkEnd w:id="0"/>
-      <w:r>
-        <w:rPr>
-          <w:rFonts w:cs="Calibri"/>
-        </w:rPr>
-        <w:t xml:space="preserve">te </w:t>
+        <w:t xml:space="preserve"> Date </w:t>
       </w:r>
     </w:p>
     <w:p>
@@ -88,14 +80,14 @@
           <w:b w:val="0"/>
         </w:rPr>
       </w:pPr>
-      <w:bookmarkStart w:id="1" w:name="heading-1"/>
+      <w:bookmarkStart w:id="0" w:name="heading-1"/>
       <w:r>
         <w:rPr>
           <w:rFonts w:ascii="Calibri" w:hAnsi="Calibri" w:cs="Calibri"/>
         </w:rPr>
         <w:t>Heading 1</w:t>
       </w:r>
-      <w:bookmarkEnd w:id="1"/>
+      <w:bookmarkEnd w:id="0"/>
     </w:p>
     <w:p>
       <w:pPr>
@@ -105,14 +97,14 @@
           <w:b w:val="0"/>
         </w:rPr>
       </w:pPr>
-      <w:bookmarkStart w:id="2" w:name="heading-2"/>
+      <w:bookmarkStart w:id="1" w:name="heading-2"/>
       <w:r>
         <w:rPr>
           <w:rFonts w:ascii="Calibri" w:hAnsi="Calibri" w:cs="Calibri"/>
         </w:rPr>
         <w:t xml:space="preserve"> Heading 2 </w:t>
       </w:r>
-      <w:bookmarkEnd w:id="2"/>
+      <w:bookmarkEnd w:id="1"/>
     </w:p>
     <w:p>
       <w:pPr>
@@ -123,110 +115,110 @@
           <w:i w:val="0"/>
         </w:rPr>
       </w:pPr>
-      <w:bookmarkStart w:id="3" w:name="heading-3"/>
+      <w:bookmarkStart w:id="2" w:name="heading-3"/>
       <w:r>
         <w:rPr>
           <w:rFonts w:ascii="Calibri" w:hAnsi="Calibri" w:cs="Calibri"/>
         </w:rPr>
         <w:t xml:space="preserve"> Heading 3 </w:t>
       </w:r>
+      <w:bookmarkEnd w:id="2"/>
+    </w:p>
+    <w:p>
+      <w:pPr>
+        <w:pStyle w:val="Heading4"/>
+        <w:rPr>
+          <w:rFonts w:ascii="Calibri" w:hAnsi="Calibri" w:cs="Calibri"/>
+        </w:rPr>
+      </w:pPr>
+      <w:bookmarkStart w:id="3" w:name="heading-4"/>
+      <w:r>
+        <w:rPr>
+          <w:rFonts w:ascii="Calibri" w:hAnsi="Calibri" w:cs="Calibri"/>
+        </w:rPr>
+        <w:t xml:space="preserve"> Heading 4 </w:t>
+      </w:r>
       <w:bookmarkEnd w:id="3"/>
     </w:p>
     <w:p>
       <w:pPr>
-        <w:pStyle w:val="Heading4"/>
+        <w:pStyle w:val="Heading5"/>
         <w:rPr>
           <w:rFonts w:ascii="Calibri" w:hAnsi="Calibri" w:cs="Calibri"/>
         </w:rPr>
       </w:pPr>
-      <w:bookmarkStart w:id="4" w:name="heading-4"/>
+      <w:bookmarkStart w:id="4" w:name="heading-5"/>
       <w:r>
         <w:rPr>
           <w:rFonts w:ascii="Calibri" w:hAnsi="Calibri" w:cs="Calibri"/>
         </w:rPr>
-        <w:t xml:space="preserve"> Heading 4 </w:t>
+        <w:t xml:space="preserve"> Heading 5 </w:t>
       </w:r>
       <w:bookmarkEnd w:id="4"/>
     </w:p>
     <w:p>
       <w:pPr>
-        <w:pStyle w:val="Heading5"/>
+        <w:pStyle w:val="Heading6"/>
         <w:rPr>
           <w:rFonts w:ascii="Calibri" w:hAnsi="Calibri" w:cs="Calibri"/>
         </w:rPr>
       </w:pPr>
-      <w:bookmarkStart w:id="5" w:name="heading-5"/>
+      <w:bookmarkStart w:id="5" w:name="heading-6"/>
       <w:r>
         <w:rPr>
           <w:rFonts w:ascii="Calibri" w:hAnsi="Calibri" w:cs="Calibri"/>
         </w:rPr>
-        <w:t xml:space="preserve"> Heading 5 </w:t>
+        <w:t xml:space="preserve"> Heading 6 </w:t>
       </w:r>
       <w:bookmarkEnd w:id="5"/>
     </w:p>
     <w:p>
       <w:pPr>
-        <w:pStyle w:val="Heading6"/>
+        <w:pStyle w:val="Heading7"/>
         <w:rPr>
           <w:rFonts w:ascii="Calibri" w:hAnsi="Calibri" w:cs="Calibri"/>
         </w:rPr>
       </w:pPr>
-      <w:bookmarkStart w:id="6" w:name="heading-6"/>
+      <w:bookmarkStart w:id="6" w:name="heading-7"/>
       <w:r>
         <w:rPr>
           <w:rFonts w:ascii="Calibri" w:hAnsi="Calibri" w:cs="Calibri"/>
         </w:rPr>
-        <w:t xml:space="preserve"> Heading 6 </w:t>
+        <w:t xml:space="preserve"> Heading 7 </w:t>
       </w:r>
       <w:bookmarkEnd w:id="6"/>
     </w:p>
     <w:p>
       <w:pPr>
-        <w:pStyle w:val="Heading7"/>
+        <w:pStyle w:val="Heading8"/>
         <w:rPr>
           <w:rFonts w:ascii="Calibri" w:hAnsi="Calibri" w:cs="Calibri"/>
         </w:rPr>
       </w:pPr>
-      <w:bookmarkStart w:id="7" w:name="heading-7"/>
+      <w:bookmarkStart w:id="7" w:name="heading-8"/>
       <w:r>
         <w:rPr>
           <w:rFonts w:ascii="Calibri" w:hAnsi="Calibri" w:cs="Calibri"/>
         </w:rPr>
-        <w:t xml:space="preserve"> Heading 7 </w:t>
+        <w:t xml:space="preserve"> Heading 8 </w:t>
       </w:r>
       <w:bookmarkEnd w:id="7"/>
     </w:p>
     <w:p>
       <w:pPr>
-        <w:pStyle w:val="Heading8"/>
+        <w:pStyle w:val="Heading9"/>
         <w:rPr>
           <w:rFonts w:ascii="Calibri" w:hAnsi="Calibri" w:cs="Calibri"/>
         </w:rPr>
       </w:pPr>
-      <w:bookmarkStart w:id="8" w:name="heading-8"/>
+      <w:bookmarkStart w:id="8" w:name="heading-9"/>
       <w:r>
         <w:rPr>
           <w:rFonts w:ascii="Calibri" w:hAnsi="Calibri" w:cs="Calibri"/>
         </w:rPr>
-        <w:t xml:space="preserve"> Heading 8 </w:t>
+        <w:t xml:space="preserve"> Heading 9 </w:t>
       </w:r>
       <w:bookmarkEnd w:id="8"/>
-    </w:p>
-    <w:p>
-      <w:pPr>
-        <w:pStyle w:val="Heading9"/>
-        <w:rPr>
-          <w:rFonts w:ascii="Calibri" w:hAnsi="Calibri" w:cs="Calibri"/>
-        </w:rPr>
-      </w:pPr>
-      <w:bookmarkStart w:id="9" w:name="heading-9"/>
-      <w:r>
-        <w:rPr>
-          <w:rFonts w:ascii="Calibri" w:hAnsi="Calibri" w:cs="Calibri"/>
-        </w:rPr>
-        <w:t xml:space="preserve"> Heading 9 </w:t>
-      </w:r>
-      <w:bookmarkEnd w:id="9"/>
     </w:p>
     <w:p>
       <w:pPr>
@@ -309,12 +301,12 @@
       <w:pPr>
         <w:pStyle w:val="TableCaption"/>
         <w:rPr>
-          <w:rFonts w:ascii="Calibri" w:hAnsi="Calibri" w:cs="Calibri"/>
-        </w:rPr>
-      </w:pPr>
-      <w:r>
-        <w:rPr>
-          <w:rFonts w:ascii="Calibri" w:hAnsi="Calibri" w:cs="Calibri"/>
+          <w:rFonts w:cs="Calibri"/>
+        </w:rPr>
+      </w:pPr>
+      <w:r>
+        <w:rPr>
+          <w:rFonts w:cs="Calibri"/>
         </w:rPr>
         <w:t xml:space="preserve"> Table caption. </w:t>
       </w:r>
@@ -371,6 +363,8 @@
             </w:r>
           </w:p>
         </w:tc>
+        <w:bookmarkStart w:id="9" w:name="_GoBack"/>
+        <w:bookmarkEnd w:id="9"/>
       </w:tr>
       <w:tr>
         <w:tc>
@@ -417,12 +411,12 @@
       <w:pPr>
         <w:pStyle w:val="ImageCaption"/>
         <w:rPr>
-          <w:rFonts w:ascii="Calibri" w:hAnsi="Calibri" w:cs="Calibri"/>
-        </w:rPr>
-      </w:pPr>
-      <w:r>
-        <w:rPr>
-          <w:rFonts w:ascii="Calibri" w:hAnsi="Calibri" w:cs="Calibri"/>
+          <w:rFonts w:cs="Calibri"/>
+        </w:rPr>
+      </w:pPr>
+      <w:r>
+        <w:rPr>
+          <w:rFonts w:cs="Calibri"/>
         </w:rPr>
         <w:t xml:space="preserve"> Image Caption </w:t>
       </w:r>
@@ -1414,6 +1408,10 @@
     <w:basedOn w:val="Normal"/>
     <w:uiPriority w:val="9"/>
     <w:unhideWhenUsed/>
+    <w:rsid w:val="00DA4C5E"/>
+    <w:rPr>
+      <w:rFonts w:ascii="Calibri" w:hAnsi="Calibri"/>
+    </w:rPr>
   </w:style>
   <w:style w:type="paragraph" w:customStyle="1" w:styleId="FootnoteBlockText">
     <w:name w:val="Footnote Block Text"/>
@@ -1499,13 +1497,29 @@
   <w:style w:type="paragraph" w:customStyle="1" w:styleId="TableCaption">
     <w:name w:val="Table Caption"/>
     <w:basedOn w:val="Caption"/>
+    <w:rsid w:val="007D713F"/>
     <w:pPr>
       <w:keepNext/>
     </w:pPr>
+    <w:rPr>
+      <w:rFonts w:ascii="Calibri" w:hAnsi="Calibri"/>
+      <w:b/>
+      <w:i w:val="0"/>
+      <w:color w:val="000000" w:themeColor="text1"/>
+      <w:sz w:val="22"/>
+    </w:rPr>
   </w:style>
   <w:style w:type="paragraph" w:customStyle="1" w:styleId="ImageCaption">
     <w:name w:val="Image Caption"/>
     <w:basedOn w:val="Caption"/>
+    <w:rsid w:val="007D713F"/>
+    <w:rPr>
+      <w:rFonts w:ascii="Calibri" w:hAnsi="Calibri"/>
+      <w:b/>
+      <w:i w:val="0"/>
+      <w:color w:val="000000" w:themeColor="text1"/>
+      <w:sz w:val="22"/>
+    </w:rPr>
   </w:style>
   <w:style w:type="paragraph" w:customStyle="1" w:styleId="Figure">
     <w:name w:val="Figure"/>

</xml_diff>

<commit_message>
Getting there Autonumbering of tables and figures now working
</commit_message>
<xml_diff>
--- a/custom-reference-doc.docx
+++ b/custom-reference-doc.docx
@@ -308,7 +308,15 @@
         <w:rPr>
           <w:rFonts w:cs="Calibri"/>
         </w:rPr>
-        <w:t xml:space="preserve"> Table caption. </w:t>
+        <w:t xml:space="preserve"> Table</w:t>
+      </w:r>
+      <w:bookmarkStart w:id="9" w:name="_GoBack"/>
+      <w:bookmarkEnd w:id="9"/>
+      <w:r>
+        <w:rPr>
+          <w:rFonts w:cs="Calibri"/>
+        </w:rPr>
+        <w:t xml:space="preserve"> caption. </w:t>
       </w:r>
     </w:p>
     <w:tbl>
@@ -363,8 +371,6 @@
             </w:r>
           </w:p>
         </w:tc>
-        <w:bookmarkStart w:id="9" w:name="_GoBack"/>
-        <w:bookmarkEnd w:id="9"/>
       </w:tr>
       <w:tr>
         <w:tc>
@@ -1584,12 +1590,13 @@
   <w:style w:type="character" w:styleId="Hyperlink">
     <w:name w:val="Hyperlink"/>
     <w:basedOn w:val="CaptionChar"/>
-    <w:rsid w:val="00DB5111"/>
+    <w:rsid w:val="006C7785"/>
     <w:rPr>
       <w:rFonts w:ascii="Calibri" w:hAnsi="Calibri"/>
-      <w:i/>
+      <w:b/>
+      <w:i w:val="0"/>
       <w:iCs/>
-      <w:color w:val="4F81BD" w:themeColor="accent1"/>
+      <w:color w:val="auto"/>
       <w:sz w:val="22"/>
       <w:szCs w:val="18"/>
     </w:rPr>

</xml_diff>

<commit_message>
Fixed HAMD and CDRS tables
</commit_message>
<xml_diff>
--- a/custom-reference-doc.docx
+++ b/custom-reference-doc.docx
@@ -57,6 +57,8 @@
         </w:rPr>
         <w:t xml:space="preserve"> Date </w:t>
       </w:r>
+      <w:bookmarkStart w:id="0" w:name="_GoBack"/>
+      <w:bookmarkEnd w:id="0"/>
     </w:p>
     <w:p>
       <w:pPr>
@@ -80,14 +82,14 @@
           <w:b w:val="0"/>
         </w:rPr>
       </w:pPr>
-      <w:bookmarkStart w:id="0" w:name="heading-1"/>
+      <w:bookmarkStart w:id="1" w:name="heading-1"/>
       <w:r>
         <w:rPr>
           <w:rFonts w:ascii="Calibri" w:hAnsi="Calibri" w:cs="Calibri"/>
         </w:rPr>
         <w:t>Heading 1</w:t>
       </w:r>
-      <w:bookmarkEnd w:id="0"/>
+      <w:bookmarkEnd w:id="1"/>
     </w:p>
     <w:p>
       <w:pPr>
@@ -97,14 +99,14 @@
           <w:b w:val="0"/>
         </w:rPr>
       </w:pPr>
-      <w:bookmarkStart w:id="1" w:name="heading-2"/>
+      <w:bookmarkStart w:id="2" w:name="heading-2"/>
       <w:r>
         <w:rPr>
           <w:rFonts w:ascii="Calibri" w:hAnsi="Calibri" w:cs="Calibri"/>
         </w:rPr>
         <w:t xml:space="preserve"> Heading 2 </w:t>
       </w:r>
-      <w:bookmarkEnd w:id="1"/>
+      <w:bookmarkEnd w:id="2"/>
     </w:p>
     <w:p>
       <w:pPr>
@@ -115,14 +117,14 @@
           <w:i w:val="0"/>
         </w:rPr>
       </w:pPr>
-      <w:bookmarkStart w:id="2" w:name="heading-3"/>
+      <w:bookmarkStart w:id="3" w:name="heading-3"/>
       <w:r>
         <w:rPr>
           <w:rFonts w:ascii="Calibri" w:hAnsi="Calibri" w:cs="Calibri"/>
         </w:rPr>
         <w:t xml:space="preserve"> Heading 3 </w:t>
       </w:r>
-      <w:bookmarkEnd w:id="2"/>
+      <w:bookmarkEnd w:id="3"/>
     </w:p>
     <w:p>
       <w:pPr>
@@ -131,14 +133,14 @@
           <w:rFonts w:ascii="Calibri" w:hAnsi="Calibri" w:cs="Calibri"/>
         </w:rPr>
       </w:pPr>
-      <w:bookmarkStart w:id="3" w:name="heading-4"/>
+      <w:bookmarkStart w:id="4" w:name="heading-4"/>
       <w:r>
         <w:rPr>
           <w:rFonts w:ascii="Calibri" w:hAnsi="Calibri" w:cs="Calibri"/>
         </w:rPr>
         <w:t xml:space="preserve"> Heading 4 </w:t>
       </w:r>
-      <w:bookmarkEnd w:id="3"/>
+      <w:bookmarkEnd w:id="4"/>
     </w:p>
     <w:p>
       <w:pPr>
@@ -147,14 +149,14 @@
           <w:rFonts w:ascii="Calibri" w:hAnsi="Calibri" w:cs="Calibri"/>
         </w:rPr>
       </w:pPr>
-      <w:bookmarkStart w:id="4" w:name="heading-5"/>
+      <w:bookmarkStart w:id="5" w:name="heading-5"/>
       <w:r>
         <w:rPr>
           <w:rFonts w:ascii="Calibri" w:hAnsi="Calibri" w:cs="Calibri"/>
         </w:rPr>
         <w:t xml:space="preserve"> Heading 5 </w:t>
       </w:r>
-      <w:bookmarkEnd w:id="4"/>
+      <w:bookmarkEnd w:id="5"/>
     </w:p>
     <w:p>
       <w:pPr>
@@ -163,14 +165,14 @@
           <w:rFonts w:ascii="Calibri" w:hAnsi="Calibri" w:cs="Calibri"/>
         </w:rPr>
       </w:pPr>
-      <w:bookmarkStart w:id="5" w:name="heading-6"/>
+      <w:bookmarkStart w:id="6" w:name="heading-6"/>
       <w:r>
         <w:rPr>
           <w:rFonts w:ascii="Calibri" w:hAnsi="Calibri" w:cs="Calibri"/>
         </w:rPr>
         <w:t xml:space="preserve"> Heading 6 </w:t>
       </w:r>
-      <w:bookmarkEnd w:id="5"/>
+      <w:bookmarkEnd w:id="6"/>
     </w:p>
     <w:p>
       <w:pPr>
@@ -179,14 +181,14 @@
           <w:rFonts w:ascii="Calibri" w:hAnsi="Calibri" w:cs="Calibri"/>
         </w:rPr>
       </w:pPr>
-      <w:bookmarkStart w:id="6" w:name="heading-7"/>
+      <w:bookmarkStart w:id="7" w:name="heading-7"/>
       <w:r>
         <w:rPr>
           <w:rFonts w:ascii="Calibri" w:hAnsi="Calibri" w:cs="Calibri"/>
         </w:rPr>
         <w:t xml:space="preserve"> Heading 7 </w:t>
       </w:r>
-      <w:bookmarkEnd w:id="6"/>
+      <w:bookmarkEnd w:id="7"/>
     </w:p>
     <w:p>
       <w:pPr>
@@ -195,14 +197,14 @@
           <w:rFonts w:ascii="Calibri" w:hAnsi="Calibri" w:cs="Calibri"/>
         </w:rPr>
       </w:pPr>
-      <w:bookmarkStart w:id="7" w:name="heading-8"/>
+      <w:bookmarkStart w:id="8" w:name="heading-8"/>
       <w:r>
         <w:rPr>
           <w:rFonts w:ascii="Calibri" w:hAnsi="Calibri" w:cs="Calibri"/>
         </w:rPr>
         <w:t xml:space="preserve"> Heading 8 </w:t>
       </w:r>
-      <w:bookmarkEnd w:id="7"/>
+      <w:bookmarkEnd w:id="8"/>
     </w:p>
     <w:p>
       <w:pPr>
@@ -211,14 +213,14 @@
           <w:rFonts w:ascii="Calibri" w:hAnsi="Calibri" w:cs="Calibri"/>
         </w:rPr>
       </w:pPr>
-      <w:bookmarkStart w:id="8" w:name="heading-9"/>
+      <w:bookmarkStart w:id="9" w:name="heading-9"/>
       <w:r>
         <w:rPr>
           <w:rFonts w:ascii="Calibri" w:hAnsi="Calibri" w:cs="Calibri"/>
         </w:rPr>
         <w:t xml:space="preserve"> Heading 9 </w:t>
       </w:r>
-      <w:bookmarkEnd w:id="8"/>
+      <w:bookmarkEnd w:id="9"/>
     </w:p>
     <w:p>
       <w:pPr>
@@ -310,8 +312,6 @@
         </w:rPr>
         <w:t xml:space="preserve"> Table caption. </w:t>
       </w:r>
-      <w:bookmarkStart w:id="9" w:name="_GoBack"/>
-      <w:bookmarkEnd w:id="9"/>
     </w:p>
     <w:tbl>
       <w:tblPr>
@@ -1510,11 +1510,9 @@
   <w:style w:type="paragraph" w:customStyle="1" w:styleId="ImageCaption">
     <w:name w:val="Image Caption"/>
     <w:basedOn w:val="Caption"/>
-    <w:rsid w:val="007D713F"/>
+    <w:rsid w:val="001847E4"/>
     <w:rPr>
       <w:rFonts w:ascii="Calibri" w:hAnsi="Calibri"/>
-      <w:b/>
-      <w:i w:val="0"/>
       <w:color w:val="000000" w:themeColor="text1"/>
       <w:sz w:val="22"/>
     </w:rPr>
@@ -1582,13 +1580,13 @@
   <w:style w:type="character" w:styleId="Hyperlink">
     <w:name w:val="Hyperlink"/>
     <w:basedOn w:val="CaptionChar"/>
-    <w:rsid w:val="006C7785"/>
+    <w:rsid w:val="004D3975"/>
     <w:rPr>
       <w:rFonts w:ascii="Calibri" w:hAnsi="Calibri"/>
-      <w:b/>
-      <w:i w:val="0"/>
+      <w:b w:val="0"/>
+      <w:i/>
       <w:iCs/>
-      <w:color w:val="auto"/>
+      <w:color w:val="0070C0"/>
       <w:sz w:val="22"/>
       <w:szCs w:val="18"/>
     </w:rPr>

</xml_diff>